<commit_message>
Add second DOM task
</commit_message>
<xml_diff>
--- a/src/task/task_5/task_5.docx
+++ b/src/task/task_5/task_5.docx
@@ -5,24 +5,33 @@
     <w:p>
       <w:pPr>
         <w:jc w:val="center"/>
-      </w:pPr>
-      <w:r>
         <w:rPr>
           <w:lang w:val="en-US"/>
         </w:rPr>
+      </w:pPr>
+      <w:r>
+        <w:rPr>
+          <w:lang w:val="en-US"/>
+        </w:rPr>
         <w:t>DOM</w:t>
       </w:r>
       <w:r>
+        <w:t xml:space="preserve"> </w:t>
+      </w:r>
+      <w:r>
+        <w:rPr>
+          <w:lang w:val="en-US"/>
+        </w:rPr>
+        <w:t>I</w:t>
+      </w:r>
+      <w:r>
         <w:t xml:space="preserve">. </w:t>
       </w:r>
       <w:r>
-        <w:t xml:space="preserve">Часть </w:t>
-      </w:r>
-      <w:r>
         <w:rPr>
           <w:lang w:val="en-US"/>
         </w:rPr>
-        <w:t>I</w:t>
+        <w:t>Tinder</w:t>
       </w:r>
     </w:p>
     <w:p>
@@ -53,9 +62,6 @@
       <w:pPr>
         <w:ind w:left="708"/>
         <w:jc w:val="center"/>
-        <w:rPr>
-          <w:lang w:val="en-US"/>
-        </w:rPr>
       </w:pPr>
       <w:hyperlink r:id="rId8" w:history="1">
         <w:r>
@@ -63,7 +69,13 @@
             <w:rStyle w:val="aa"/>
             <w:lang w:val="en-US"/>
           </w:rPr>
-          <w:t>HTML разметка</w:t>
+          <w:t>HTML</w:t>
+        </w:r>
+        <w:r>
+          <w:rPr>
+            <w:rStyle w:val="aa"/>
+          </w:rPr>
+          <w:t xml:space="preserve"> разметка</w:t>
         </w:r>
       </w:hyperlink>
     </w:p>
@@ -210,7 +222,12 @@
         <w:ind w:left="0" w:firstLine="709"/>
       </w:pPr>
       <w:r>
-        <w:t>Напишите скрипт, который будет через каждый 2000 мс создавать и добавлять новую карточку, пока их не станет</w:t>
+        <w:t>Напишите скрипт, который будет чер</w:t>
+      </w:r>
+      <w:bookmarkStart w:id="0" w:name="_GoBack"/>
+      <w:bookmarkEnd w:id="0"/>
+      <w:r>
+        <w:t>ез каждый 2000 мс создавать и добавлять новую карточку, пока их не станет</w:t>
       </w:r>
       <w:r>
         <w:t xml:space="preserve"> 6 </w:t>
@@ -224,17 +241,14 @@
         <w:pStyle w:val="a3"/>
         <w:spacing w:before="120"/>
         <w:ind w:left="0" w:firstLine="709"/>
+      </w:pPr>
+      <w:r>
+        <w:t xml:space="preserve">Причём, при каждом новом добавлении картинки </w:t>
+      </w:r>
+      <w:r>
         <w:rPr>
           <w:lang w:val="en-US"/>
         </w:rPr>
-      </w:pPr>
-      <w:r>
-        <w:t xml:space="preserve">Причём, при каждом новом добавлении картинки </w:t>
-      </w:r>
-      <w:r>
-        <w:rPr>
-          <w:lang w:val="en-US"/>
-        </w:rPr>
         <w:t>img</w:t>
       </w:r>
       <w:r>
@@ -244,9 +258,6 @@
         <w:t xml:space="preserve"> к ссылке в неё нужно добавлять уникальный параметр – это может быть счётчик, или просто рандомное число. Чтобы ссылки на картинки выглядели следующим образом</w:t>
       </w:r>
       <w:r>
-        <w:rPr>
-          <w:lang w:val="en-US"/>
-        </w:rPr>
         <w:t>:</w:t>
       </w:r>
     </w:p>
@@ -255,14 +266,8 @@
         <w:pStyle w:val="a3"/>
         <w:spacing w:before="120"/>
         <w:ind w:left="0" w:firstLine="567"/>
-        <w:rPr>
-          <w:lang w:val="en-US"/>
-        </w:rPr>
-      </w:pPr>
-      <w:r>
-        <w:rPr>
-          <w:lang w:val="en-US"/>
-        </w:rPr>
+      </w:pPr>
+      <w:r>
         <w:tab/>
       </w:r>
       <w:hyperlink r:id="rId10" w:history="1">
@@ -271,7 +276,52 @@
             <w:rStyle w:val="aa"/>
             <w:lang w:val="en-US"/>
           </w:rPr>
-          <w:t>https://thispersondoesnotexist.com/image?1</w:t>
+          <w:t>https</w:t>
+        </w:r>
+        <w:r>
+          <w:rPr>
+            <w:rStyle w:val="aa"/>
+          </w:rPr>
+          <w:t>://</w:t>
+        </w:r>
+        <w:r>
+          <w:rPr>
+            <w:rStyle w:val="aa"/>
+            <w:lang w:val="en-US"/>
+          </w:rPr>
+          <w:t>thispersondoesnotexist</w:t>
+        </w:r>
+        <w:r>
+          <w:rPr>
+            <w:rStyle w:val="aa"/>
+          </w:rPr>
+          <w:t>.</w:t>
+        </w:r>
+        <w:r>
+          <w:rPr>
+            <w:rStyle w:val="aa"/>
+            <w:lang w:val="en-US"/>
+          </w:rPr>
+          <w:t>com</w:t>
+        </w:r>
+        <w:r>
+          <w:rPr>
+            <w:rStyle w:val="aa"/>
+          </w:rPr>
+          <w:t>/</w:t>
+        </w:r>
+        <w:r>
+          <w:rPr>
+            <w:rStyle w:val="aa"/>
+            <w:lang w:val="en-US"/>
+          </w:rPr>
+          <w:t>image</w:t>
+        </w:r>
+        <w:r>
+          <w:rPr>
+            <w:rStyle w:val="aa"/>
+          </w:rPr>
+          <w:t>?1</w:t>
         </w:r>
       </w:hyperlink>
     </w:p>
@@ -280,14 +330,8 @@
         <w:pStyle w:val="a3"/>
         <w:spacing w:before="120"/>
         <w:ind w:left="0" w:firstLine="567"/>
-        <w:rPr>
-          <w:lang w:val="en-US"/>
-        </w:rPr>
-      </w:pPr>
-      <w:r>
-        <w:rPr>
-          <w:lang w:val="en-US"/>
-        </w:rPr>
+      </w:pPr>
+      <w:r>
         <w:tab/>
       </w:r>
       <w:hyperlink r:id="rId11" w:history="1">
@@ -296,7 +340,52 @@
             <w:rStyle w:val="aa"/>
             <w:lang w:val="en-US"/>
           </w:rPr>
-          <w:t>https://thispersondoesnotexist.com/image?2</w:t>
+          <w:t>https</w:t>
+        </w:r>
+        <w:r>
+          <w:rPr>
+            <w:rStyle w:val="aa"/>
+          </w:rPr>
+          <w:t>://</w:t>
+        </w:r>
+        <w:r>
+          <w:rPr>
+            <w:rStyle w:val="aa"/>
+            <w:lang w:val="en-US"/>
+          </w:rPr>
+          <w:t>thispersondoesnotexist</w:t>
+        </w:r>
+        <w:r>
+          <w:rPr>
+            <w:rStyle w:val="aa"/>
+          </w:rPr>
+          <w:t>.</w:t>
+        </w:r>
+        <w:r>
+          <w:rPr>
+            <w:rStyle w:val="aa"/>
+            <w:lang w:val="en-US"/>
+          </w:rPr>
+          <w:t>com</w:t>
+        </w:r>
+        <w:r>
+          <w:rPr>
+            <w:rStyle w:val="aa"/>
+          </w:rPr>
+          <w:t>/</w:t>
+        </w:r>
+        <w:r>
+          <w:rPr>
+            <w:rStyle w:val="aa"/>
+            <w:lang w:val="en-US"/>
+          </w:rPr>
+          <w:t>image</w:t>
+        </w:r>
+        <w:r>
+          <w:rPr>
+            <w:rStyle w:val="aa"/>
+          </w:rPr>
+          <w:t>?2</w:t>
         </w:r>
       </w:hyperlink>
     </w:p>
@@ -307,9 +396,6 @@
         <w:ind w:left="0" w:firstLine="567"/>
       </w:pPr>
       <w:r>
-        <w:rPr>
-          <w:lang w:val="en-US"/>
-        </w:rPr>
         <w:tab/>
       </w:r>
       <w:hyperlink r:id="rId12" w:history="1">
@@ -482,8 +568,6 @@
       <w:r>
         <w:t>середине, а с двух сторон от неё, по бокам, находились две панели.</w:t>
       </w:r>
-      <w:bookmarkStart w:id="0" w:name="_GoBack"/>
-      <w:bookmarkEnd w:id="0"/>
     </w:p>
     <w:p>
       <w:pPr>
@@ -698,10 +782,7 @@
         <w:ind w:left="0" w:firstLine="709"/>
       </w:pPr>
       <w:r>
-        <w:t>Картинку можно менять просто изменяя</w:t>
-      </w:r>
-      <w:r>
-        <w:t xml:space="preserve"> ссылку </w:t>
+        <w:t xml:space="preserve">Картинку можно менять просто изменяя ссылку </w:t>
       </w:r>
       <w:r>
         <w:t xml:space="preserve">у </w:t>
@@ -728,10 +809,7 @@
         <w:t xml:space="preserve">, </w:t>
       </w:r>
       <w:r>
-        <w:t>добавляя рандомный параметр запроса</w:t>
-      </w:r>
-      <w:r>
-        <w:t>.</w:t>
+        <w:t>добавляя рандомный параметр запроса.</w:t>
       </w:r>
     </w:p>
     <w:p>
@@ -1986,7 +2064,7 @@
 </file>
 
 <file path=customXml/itemProps1.xml><?xml version="1.0" encoding="utf-8"?>
-<ds:datastoreItem xmlns:ds="http://schemas.openxmlformats.org/officeDocument/2006/customXml" ds:itemID="{70BB6FE0-974E-4C3D-99A3-1A99C1EA4C08}">
+<ds:datastoreItem xmlns:ds="http://schemas.openxmlformats.org/officeDocument/2006/customXml" ds:itemID="{E76FD7E8-299A-4450-97C9-C4B3F9C276A1}">
   <ds:schemaRefs>
     <ds:schemaRef ds:uri="http://schemas.openxmlformats.org/officeDocument/2006/bibliography"/>
   </ds:schemaRefs>

</xml_diff>

<commit_message>
Last DOM lecture: 1st part
</commit_message>
<xml_diff>
--- a/src/task/task_5/task_5.docx
+++ b/src/task/task_5/task_5.docx
@@ -154,6 +154,7 @@
       </w:r>
       <w:r>
         <w:rPr>
+          <w:i/>
           <w:lang w:val="en-US"/>
         </w:rPr>
         <w:t>createElement</w:t>
@@ -192,15 +193,20 @@
       </w:r>
       <w:r>
         <w:rPr>
+          <w:i/>
           <w:lang w:val="en-US"/>
         </w:rPr>
         <w:t>div</w:t>
       </w:r>
       <w:r>
+        <w:rPr>
+          <w:i/>
+        </w:rPr>
         <w:t>.</w:t>
       </w:r>
       <w:r>
         <w:rPr>
+          <w:i/>
           <w:lang w:val="en-US"/>
         </w:rPr>
         <w:t>card</w:t>
@@ -222,18 +228,38 @@
         <w:ind w:left="0" w:firstLine="709"/>
       </w:pPr>
       <w:r>
-        <w:t>Напишите скрипт, который будет чер</w:t>
+        <w:t>Напишите скрипт, который будет через каждый 2000 мс создавать и добавлять новую карточку, пока их не станет</w:t>
+      </w:r>
+      <w:r>
+        <w:t xml:space="preserve"> 6 </w:t>
+      </w:r>
+      <w:r>
+        <w:t>штук.</w:t>
+      </w:r>
+      <w:r>
+        <w:t xml:space="preserve"> Используйте встроенную функцию </w:t>
+      </w:r>
+      <w:r>
+        <w:rPr>
+          <w:i/>
+          <w:lang w:val="en-US"/>
+        </w:rPr>
+        <w:t>setInterv</w:t>
       </w:r>
       <w:bookmarkStart w:id="0" w:name="_GoBack"/>
       <w:bookmarkEnd w:id="0"/>
       <w:r>
-        <w:t>ез каждый 2000 мс создавать и добавлять новую карточку, пока их не станет</w:t>
-      </w:r>
-      <w:r>
-        <w:t xml:space="preserve"> 6 </w:t>
-      </w:r>
-      <w:r>
-        <w:t>штук.</w:t>
+        <w:rPr>
+          <w:i/>
+          <w:lang w:val="en-US"/>
+        </w:rPr>
+        <w:t>al</w:t>
+      </w:r>
+      <w:r>
+        <w:t xml:space="preserve">. </w:t>
+      </w:r>
+      <w:r>
+        <w:t>После создания 6 карточек цикл с таймером нужно деактивировать.</w:t>
       </w:r>
     </w:p>
     <w:p>
@@ -247,6 +273,7 @@
       </w:r>
       <w:r>
         <w:rPr>
+          <w:i/>
           <w:lang w:val="en-US"/>
         </w:rPr>
         <w:t>img</w:t>
@@ -527,6 +554,7 @@
       </w:r>
       <w:r>
         <w:rPr>
+          <w:i/>
           <w:lang w:val="en-US"/>
         </w:rPr>
         <w:t>click</w:t>
@@ -536,6 +564,22 @@
       </w:r>
       <w:r>
         <w:t>для каждой карточки, по которому эта карточка должна удаляться с экрана, и после этого, через 5000 мс – появляться новая.</w:t>
+      </w:r>
+      <w:r>
+        <w:t xml:space="preserve"> Для создания отложенного действия используйте встроенную функцию </w:t>
+      </w:r>
+      <w:r>
+        <w:rPr>
+          <w:i/>
+          <w:lang w:val="en-US"/>
+        </w:rPr>
+        <w:t>setTimeout</w:t>
+      </w:r>
+      <w:r>
+        <w:rPr>
+          <w:lang w:val="en-US"/>
+        </w:rPr>
+        <w:t>.</w:t>
       </w:r>
     </w:p>
     <w:p>
@@ -671,7 +715,19 @@
         <w:ind w:left="0" w:firstLine="426"/>
       </w:pPr>
       <w:r>
-        <w:t>Идея в том, что при клики на правую половину изображения должен засчитывать лайк, а по нажатию на левую половину изображения – дизлайк. Это нужно сделать с помощью двух абсолютно позиционированных невидимых div-а. Один на левой стороне картинки, другой – на правой.</w:t>
+        <w:t>Идея в том, что при клике</w:t>
+      </w:r>
+      <w:r>
+        <w:t xml:space="preserve"> на правую половину изображения должен засчитывать лайк, а по нажатию на левую половину изображения – дизлайк. Это нужно сделать с помощью двух абсолютно позиционированных невидимых </w:t>
+      </w:r>
+      <w:r>
+        <w:rPr>
+          <w:i/>
+        </w:rPr>
+        <w:t>div</w:t>
+      </w:r>
+      <w:r>
+        <w:t>-а. Один на левой стороне картинки, другой – на правой.</w:t>
       </w:r>
     </w:p>
     <w:p>
@@ -789,6 +845,7 @@
       </w:r>
       <w:r>
         <w:rPr>
+          <w:i/>
           <w:lang w:val="en-US"/>
         </w:rPr>
         <w:t>img</w:t>
@@ -801,6 +858,7 @@
       </w:r>
       <w:r>
         <w:rPr>
+          <w:i/>
           <w:lang w:val="en-US"/>
         </w:rPr>
         <w:t>src</w:t>
@@ -2064,7 +2122,7 @@
 </file>
 
 <file path=customXml/itemProps1.xml><?xml version="1.0" encoding="utf-8"?>
-<ds:datastoreItem xmlns:ds="http://schemas.openxmlformats.org/officeDocument/2006/customXml" ds:itemID="{E76FD7E8-299A-4450-97C9-C4B3F9C276A1}">
+<ds:datastoreItem xmlns:ds="http://schemas.openxmlformats.org/officeDocument/2006/customXml" ds:itemID="{143B6B95-C072-4153-AF04-9D75C7BD45DB}">
   <ds:schemaRefs>
     <ds:schemaRef ds:uri="http://schemas.openxmlformats.org/officeDocument/2006/bibliography"/>
   </ds:schemaRefs>

</xml_diff>